<commit_message>
Updated testing document, development manual, and TLM for the Fitness Class addition.
</commit_message>
<xml_diff>
--- a/Testing_Document.docx
+++ b/Testing_Document.docx
@@ -420,17 +420,7 @@
           <w:color w:val="000000"/>
           <w:sz w:val="20"/>
         </w:rPr>
-        <w:t>Output: Response (Fail</w:t>
-      </w:r>
-      <w:r>
-        <w:rPr>
-          <w:rFonts w:ascii="Monospace" w:hAnsi="Monospace"/>
-          <w:b w:val="false"/>
-          <w:bCs w:val="false"/>
-          <w:color w:val="000000"/>
-          <w:sz w:val="20"/>
-        </w:rPr>
-        <w:t>)</w:t>
+        <w:t>Output: Response (Fail)</w:t>
       </w:r>
     </w:p>
     <w:p>
@@ -1440,17 +1430,7 @@
           <w:color w:val="000000"/>
           <w:sz w:val="20"/>
         </w:rPr>
-        <w:t>Output: Response (Success</w:t>
-      </w:r>
-      <w:r>
-        <w:rPr>
-          <w:rFonts w:ascii="Monospace" w:hAnsi="Monospace"/>
-          <w:b w:val="false"/>
-          <w:bCs w:val="false"/>
-          <w:color w:val="000000"/>
-          <w:sz w:val="20"/>
-        </w:rPr>
-        <w:t>)</w:t>
+        <w:t>Output: Response (Success)</w:t>
       </w:r>
     </w:p>
     <w:p>
@@ -1913,8 +1893,99 @@
           <w:color w:val="000000"/>
           <w:sz w:val="20"/>
         </w:rPr>
-        <w:t>testSearch</w:t>
-      </w:r>
+        <w:t>testSearchTrainers</w:t>
+      </w:r>
+      <w:r>
+        <w:rPr>
+          <w:rFonts w:ascii="Monospace" w:hAnsi="Monospace"/>
+          <w:b w:val="false"/>
+          <w:bCs w:val="false"/>
+          <w:color w:val="000000"/>
+          <w:sz w:val="20"/>
+        </w:rPr>
+        <w:t xml:space="preserve"> – Tests searching for a Trainer within the system</w:t>
+      </w:r>
+    </w:p>
+    <w:p>
+      <w:pPr>
+        <w:pStyle w:val="Normal"/>
+        <w:numPr>
+          <w:ilvl w:val="1"/>
+          <w:numId w:val="1"/>
+        </w:numPr>
+        <w:jc w:val="left"/>
+        <w:rPr>
+          <w:rFonts w:ascii="Monospace" w:hAnsi="Monospace"/>
+          <w:b w:val="false"/>
+          <w:bCs w:val="false"/>
+          <w:color w:val="000000"/>
+          <w:sz w:val="20"/>
+        </w:rPr>
+      </w:pPr>
+      <w:r>
+        <w:rPr>
+          <w:rFonts w:ascii="Monospace" w:hAnsi="Monospace"/>
+          <w:b w:val="false"/>
+          <w:bCs w:val="false"/>
+          <w:color w:val="000000"/>
+          <w:sz w:val="20"/>
+        </w:rPr>
+        <w:t>Input: String searchTerm</w:t>
+      </w:r>
+    </w:p>
+    <w:p>
+      <w:pPr>
+        <w:pStyle w:val="Normal"/>
+        <w:numPr>
+          <w:ilvl w:val="1"/>
+          <w:numId w:val="1"/>
+        </w:numPr>
+        <w:jc w:val="left"/>
+        <w:rPr>
+          <w:rFonts w:ascii="Monospace" w:hAnsi="Monospace"/>
+          <w:b w:val="false"/>
+          <w:bCs w:val="false"/>
+          <w:color w:val="000000"/>
+          <w:sz w:val="20"/>
+        </w:rPr>
+      </w:pPr>
+      <w:r>
+        <w:rPr>
+          <w:rFonts w:ascii="Monospace" w:hAnsi="Monospace"/>
+          <w:b w:val="false"/>
+          <w:bCs w:val="false"/>
+          <w:color w:val="000000"/>
+          <w:sz w:val="20"/>
+        </w:rPr>
+        <w:t xml:space="preserve">Output: List&lt;Trainer&gt; </w:t>
+      </w:r>
+    </w:p>
+    <w:p>
+      <w:pPr>
+        <w:pStyle w:val="Normal"/>
+        <w:jc w:val="left"/>
+        <w:rPr/>
+      </w:pPr>
+      <w:r>
+        <w:rPr/>
+      </w:r>
+    </w:p>
+    <w:p>
+      <w:pPr>
+        <w:pStyle w:val="Normal"/>
+        <w:numPr>
+          <w:ilvl w:val="0"/>
+          <w:numId w:val="1"/>
+        </w:numPr>
+        <w:jc w:val="left"/>
+        <w:rPr>
+          <w:rFonts w:ascii="Monospace" w:hAnsi="Monospace"/>
+          <w:b w:val="false"/>
+          <w:bCs w:val="false"/>
+          <w:color w:val="000000"/>
+          <w:sz w:val="20"/>
+        </w:rPr>
+      </w:pPr>
       <w:r>
         <w:rPr>
           <w:rFonts w:ascii="Monospace" w:hAnsi="Monospace"/>
@@ -1923,37 +1994,17 @@
           <w:color w:val="000000"/>
           <w:sz w:val="20"/>
         </w:rPr>
-        <w:t>Trainers</w:t>
-      </w:r>
-      <w:r>
-        <w:rPr>
-          <w:rFonts w:ascii="Monospace" w:hAnsi="Monospace"/>
-          <w:b w:val="false"/>
-          <w:bCs w:val="false"/>
-          <w:color w:val="000000"/>
-          <w:sz w:val="20"/>
-        </w:rPr>
-        <w:t xml:space="preserve"> – Tests searching for a </w:t>
-      </w:r>
-      <w:r>
-        <w:rPr>
-          <w:rFonts w:ascii="Monospace" w:hAnsi="Monospace"/>
-          <w:b w:val="false"/>
-          <w:bCs w:val="false"/>
-          <w:color w:val="000000"/>
-          <w:sz w:val="20"/>
-        </w:rPr>
-        <w:t>Trainer</w:t>
-      </w:r>
-      <w:r>
-        <w:rPr>
-          <w:rFonts w:ascii="Monospace" w:hAnsi="Monospace"/>
-          <w:b w:val="false"/>
-          <w:bCs w:val="false"/>
-          <w:color w:val="000000"/>
-          <w:sz w:val="20"/>
-        </w:rPr>
-        <w:t xml:space="preserve"> within the system</w:t>
+        <w:t>testSearchEquipmentItem</w:t>
+      </w:r>
+      <w:r>
+        <w:rPr>
+          <w:rFonts w:ascii="Monospace" w:hAnsi="Monospace"/>
+          <w:b w:val="false"/>
+          <w:bCs w:val="false"/>
+          <w:color w:val="000000"/>
+          <w:sz w:val="20"/>
+        </w:rPr>
+        <w:t xml:space="preserve"> – Tests searching for an Equipment Item within the system</w:t>
       </w:r>
     </w:p>
     <w:p>
@@ -2007,27 +2058,7 @@
           <w:color w:val="000000"/>
           <w:sz w:val="20"/>
         </w:rPr>
-        <w:t>Output: List&lt;</w:t>
-      </w:r>
-      <w:r>
-        <w:rPr>
-          <w:rFonts w:ascii="Monospace" w:hAnsi="Monospace"/>
-          <w:b w:val="false"/>
-          <w:bCs w:val="false"/>
-          <w:color w:val="000000"/>
-          <w:sz w:val="20"/>
-        </w:rPr>
-        <w:t>Trainer</w:t>
-      </w:r>
-      <w:r>
-        <w:rPr>
-          <w:rFonts w:ascii="Monospace" w:hAnsi="Monospace"/>
-          <w:b w:val="false"/>
-          <w:bCs w:val="false"/>
-          <w:color w:val="000000"/>
-          <w:sz w:val="20"/>
-        </w:rPr>
-        <w:t xml:space="preserve">&gt; </w:t>
+        <w:t xml:space="preserve">Output: List&lt;EquipmentItem&gt; </w:t>
       </w:r>
     </w:p>
     <w:p>
@@ -2064,8 +2095,159 @@
           <w:color w:val="000000"/>
           <w:sz w:val="20"/>
         </w:rPr>
-        <w:t>testSearch</w:t>
-      </w:r>
+        <w:t>testAddFitnessClass</w:t>
+      </w:r>
+      <w:r>
+        <w:rPr>
+          <w:rFonts w:ascii="Monospace" w:hAnsi="Monospace"/>
+          <w:b w:val="false"/>
+          <w:bCs w:val="false"/>
+          <w:color w:val="000000"/>
+          <w:sz w:val="20"/>
+        </w:rPr>
+        <w:t xml:space="preserve"> – Tests </w:t>
+      </w:r>
+      <w:r>
+        <w:rPr>
+          <w:rFonts w:ascii="Monospace" w:hAnsi="Monospace"/>
+          <w:b w:val="false"/>
+          <w:bCs w:val="false"/>
+          <w:color w:val="000000"/>
+          <w:sz w:val="20"/>
+        </w:rPr>
+        <w:t>adding</w:t>
+      </w:r>
+      <w:r>
+        <w:rPr>
+          <w:rFonts w:ascii="Monospace" w:hAnsi="Monospace"/>
+          <w:b w:val="false"/>
+          <w:bCs w:val="false"/>
+          <w:color w:val="000000"/>
+          <w:sz w:val="20"/>
+        </w:rPr>
+        <w:t xml:space="preserve"> </w:t>
+      </w:r>
+      <w:r>
+        <w:rPr>
+          <w:rFonts w:ascii="Monospace" w:hAnsi="Monospace"/>
+          <w:b w:val="false"/>
+          <w:bCs w:val="false"/>
+          <w:color w:val="000000"/>
+          <w:sz w:val="20"/>
+        </w:rPr>
+        <w:t>a Fitness Class to the</w:t>
+      </w:r>
+      <w:r>
+        <w:rPr>
+          <w:rFonts w:ascii="Monospace" w:hAnsi="Monospace"/>
+          <w:b w:val="false"/>
+          <w:bCs w:val="false"/>
+          <w:color w:val="000000"/>
+          <w:sz w:val="20"/>
+        </w:rPr>
+        <w:t xml:space="preserve"> system</w:t>
+      </w:r>
+    </w:p>
+    <w:p>
+      <w:pPr>
+        <w:pStyle w:val="Normal"/>
+        <w:numPr>
+          <w:ilvl w:val="1"/>
+          <w:numId w:val="1"/>
+        </w:numPr>
+        <w:jc w:val="left"/>
+        <w:rPr>
+          <w:rFonts w:ascii="Monospace" w:hAnsi="Monospace"/>
+          <w:b w:val="false"/>
+          <w:bCs w:val="false"/>
+          <w:color w:val="000000"/>
+          <w:sz w:val="20"/>
+        </w:rPr>
+      </w:pPr>
+      <w:r>
+        <w:rPr>
+          <w:rFonts w:ascii="Monospace" w:hAnsi="Monospace"/>
+          <w:b w:val="false"/>
+          <w:bCs w:val="false"/>
+          <w:color w:val="000000"/>
+          <w:sz w:val="20"/>
+        </w:rPr>
+        <w:t xml:space="preserve">Input: </w:t>
+      </w:r>
+      <w:r>
+        <w:rPr>
+          <w:rFonts w:ascii="Monospace" w:hAnsi="Monospace"/>
+          <w:b w:val="false"/>
+          <w:bCs w:val="false"/>
+          <w:color w:val="000000"/>
+          <w:sz w:val="20"/>
+        </w:rPr>
+        <w:t xml:space="preserve">FitnessClass </w:t>
+      </w:r>
+    </w:p>
+    <w:p>
+      <w:pPr>
+        <w:pStyle w:val="Normal"/>
+        <w:numPr>
+          <w:ilvl w:val="1"/>
+          <w:numId w:val="1"/>
+        </w:numPr>
+        <w:jc w:val="left"/>
+        <w:rPr>
+          <w:rFonts w:ascii="Monospace" w:hAnsi="Monospace"/>
+          <w:b w:val="false"/>
+          <w:bCs w:val="false"/>
+          <w:color w:val="000000"/>
+          <w:sz w:val="20"/>
+        </w:rPr>
+      </w:pPr>
+      <w:r>
+        <w:rPr>
+          <w:rFonts w:ascii="Monospace" w:hAnsi="Monospace"/>
+          <w:b w:val="false"/>
+          <w:bCs w:val="false"/>
+          <w:color w:val="000000"/>
+          <w:sz w:val="20"/>
+        </w:rPr>
+        <w:t xml:space="preserve">Output: </w:t>
+      </w:r>
+      <w:r>
+        <w:rPr>
+          <w:rFonts w:ascii="Monospace" w:hAnsi="Monospace"/>
+          <w:b w:val="false"/>
+          <w:bCs w:val="false"/>
+          <w:color w:val="000000"/>
+          <w:sz w:val="20"/>
+        </w:rPr>
+        <w:t>Response (Success)</w:t>
+      </w:r>
+    </w:p>
+    <w:p>
+      <w:pPr>
+        <w:pStyle w:val="Normal"/>
+        <w:jc w:val="left"/>
+        <w:rPr/>
+      </w:pPr>
+      <w:r>
+        <w:rPr/>
+      </w:r>
+    </w:p>
+    <w:p>
+      <w:pPr>
+        <w:pStyle w:val="Normal"/>
+        <w:numPr>
+          <w:ilvl w:val="0"/>
+          <w:numId w:val="1"/>
+        </w:numPr>
+        <w:jc w:val="left"/>
+        <w:rPr>
+          <w:rFonts w:ascii="Monospace" w:hAnsi="Monospace"/>
+          <w:b w:val="false"/>
+          <w:bCs w:val="false"/>
+          <w:color w:val="000000"/>
+          <w:sz w:val="20"/>
+        </w:rPr>
+      </w:pPr>
       <w:r>
         <w:rPr>
           <w:rFonts w:ascii="Monospace" w:hAnsi="Monospace"/>
@@ -2074,111 +2256,121 @@
           <w:color w:val="000000"/>
           <w:sz w:val="20"/>
         </w:rPr>
-        <w:t>EquipmentItem</w:t>
-      </w:r>
-      <w:r>
-        <w:rPr>
-          <w:rFonts w:ascii="Monospace" w:hAnsi="Monospace"/>
-          <w:b w:val="false"/>
-          <w:bCs w:val="false"/>
-          <w:color w:val="000000"/>
-          <w:sz w:val="20"/>
-        </w:rPr>
-        <w:t xml:space="preserve"> – Tests searching for a</w:t>
-      </w:r>
-      <w:r>
-        <w:rPr>
-          <w:rFonts w:ascii="Monospace" w:hAnsi="Monospace"/>
-          <w:b w:val="false"/>
-          <w:bCs w:val="false"/>
-          <w:color w:val="000000"/>
-          <w:sz w:val="20"/>
-        </w:rPr>
-        <w:t>n Equipment Item</w:t>
-      </w:r>
-      <w:r>
-        <w:rPr>
-          <w:rFonts w:ascii="Monospace" w:hAnsi="Monospace"/>
-          <w:b w:val="false"/>
-          <w:bCs w:val="false"/>
-          <w:color w:val="000000"/>
-          <w:sz w:val="20"/>
-        </w:rPr>
-        <w:t xml:space="preserve"> within the system</w:t>
-      </w:r>
-    </w:p>
-    <w:p>
-      <w:pPr>
-        <w:pStyle w:val="Normal"/>
-        <w:numPr>
-          <w:ilvl w:val="1"/>
-          <w:numId w:val="1"/>
-        </w:numPr>
-        <w:jc w:val="left"/>
-        <w:rPr>
-          <w:rFonts w:ascii="Monospace" w:hAnsi="Monospace"/>
-          <w:b w:val="false"/>
-          <w:bCs w:val="false"/>
-          <w:color w:val="000000"/>
-          <w:sz w:val="20"/>
-        </w:rPr>
-      </w:pPr>
-      <w:r>
-        <w:rPr>
-          <w:rFonts w:ascii="Monospace" w:hAnsi="Monospace"/>
-          <w:b w:val="false"/>
-          <w:bCs w:val="false"/>
-          <w:color w:val="000000"/>
-          <w:sz w:val="20"/>
-        </w:rPr>
-        <w:t>Input: String searchTerm</w:t>
-      </w:r>
-    </w:p>
-    <w:p>
-      <w:pPr>
-        <w:pStyle w:val="Normal"/>
-        <w:numPr>
-          <w:ilvl w:val="1"/>
-          <w:numId w:val="1"/>
-        </w:numPr>
-        <w:jc w:val="left"/>
-        <w:rPr>
-          <w:rFonts w:ascii="Monospace" w:hAnsi="Monospace"/>
-          <w:b w:val="false"/>
-          <w:bCs w:val="false"/>
-          <w:color w:val="000000"/>
-          <w:sz w:val="20"/>
-        </w:rPr>
-      </w:pPr>
-      <w:r>
-        <w:rPr>
-          <w:rFonts w:ascii="Monospace" w:hAnsi="Monospace"/>
-          <w:b w:val="false"/>
-          <w:bCs w:val="false"/>
-          <w:color w:val="000000"/>
-          <w:sz w:val="20"/>
-        </w:rPr>
-        <w:t>Output: List&lt;</w:t>
-      </w:r>
-      <w:r>
-        <w:rPr>
-          <w:rFonts w:ascii="Monospace" w:hAnsi="Monospace"/>
-          <w:b w:val="false"/>
-          <w:bCs w:val="false"/>
-          <w:color w:val="000000"/>
-          <w:sz w:val="20"/>
-        </w:rPr>
-        <w:t>EquipmentItem</w:t>
-      </w:r>
-      <w:r>
-        <w:rPr>
-          <w:rFonts w:ascii="Monospace" w:hAnsi="Monospace"/>
-          <w:b w:val="false"/>
-          <w:bCs w:val="false"/>
-          <w:color w:val="000000"/>
-          <w:sz w:val="20"/>
-        </w:rPr>
-        <w:t xml:space="preserve">&gt; </w:t>
+        <w:t>testModifyFitnessClass</w:t>
+      </w:r>
+      <w:r>
+        <w:rPr>
+          <w:rFonts w:ascii="Monospace" w:hAnsi="Monospace"/>
+          <w:b w:val="false"/>
+          <w:bCs w:val="false"/>
+          <w:color w:val="000000"/>
+          <w:sz w:val="20"/>
+        </w:rPr>
+        <w:t xml:space="preserve"> – Tests </w:t>
+      </w:r>
+      <w:r>
+        <w:rPr>
+          <w:rFonts w:ascii="Monospace" w:hAnsi="Monospace"/>
+          <w:b w:val="false"/>
+          <w:bCs w:val="false"/>
+          <w:color w:val="000000"/>
+          <w:sz w:val="20"/>
+        </w:rPr>
+        <w:t>modifying</w:t>
+      </w:r>
+      <w:r>
+        <w:rPr>
+          <w:rFonts w:ascii="Monospace" w:hAnsi="Monospace"/>
+          <w:b w:val="false"/>
+          <w:bCs w:val="false"/>
+          <w:color w:val="000000"/>
+          <w:sz w:val="20"/>
+        </w:rPr>
+        <w:t xml:space="preserve"> </w:t>
+      </w:r>
+      <w:r>
+        <w:rPr>
+          <w:rFonts w:ascii="Monospace" w:hAnsi="Monospace"/>
+          <w:b w:val="false"/>
+          <w:bCs w:val="false"/>
+          <w:color w:val="000000"/>
+          <w:sz w:val="20"/>
+        </w:rPr>
+        <w:t>a Fitness Class within the</w:t>
+      </w:r>
+      <w:r>
+        <w:rPr>
+          <w:rFonts w:ascii="Monospace" w:hAnsi="Monospace"/>
+          <w:b w:val="false"/>
+          <w:bCs w:val="false"/>
+          <w:color w:val="000000"/>
+          <w:sz w:val="20"/>
+        </w:rPr>
+        <w:t xml:space="preserve"> system</w:t>
+      </w:r>
+    </w:p>
+    <w:p>
+      <w:pPr>
+        <w:pStyle w:val="Normal"/>
+        <w:numPr>
+          <w:ilvl w:val="1"/>
+          <w:numId w:val="1"/>
+        </w:numPr>
+        <w:jc w:val="left"/>
+        <w:rPr>
+          <w:rFonts w:ascii="Monospace" w:hAnsi="Monospace"/>
+          <w:b w:val="false"/>
+          <w:bCs w:val="false"/>
+          <w:color w:val="000000"/>
+          <w:sz w:val="20"/>
+        </w:rPr>
+      </w:pPr>
+      <w:r>
+        <w:rPr>
+          <w:rFonts w:ascii="Monospace" w:hAnsi="Monospace"/>
+          <w:b w:val="false"/>
+          <w:bCs w:val="false"/>
+          <w:color w:val="000000"/>
+          <w:sz w:val="20"/>
+        </w:rPr>
+        <w:t xml:space="preserve">Input: </w:t>
+      </w:r>
+      <w:r>
+        <w:rPr>
+          <w:rFonts w:ascii="Monospace" w:hAnsi="Monospace"/>
+          <w:b w:val="false"/>
+          <w:bCs w:val="false"/>
+          <w:color w:val="000000"/>
+          <w:sz w:val="20"/>
+        </w:rPr>
+        <w:t xml:space="preserve">FitnessClass </w:t>
+      </w:r>
+    </w:p>
+    <w:p>
+      <w:pPr>
+        <w:pStyle w:val="Normal"/>
+        <w:numPr>
+          <w:ilvl w:val="1"/>
+          <w:numId w:val="1"/>
+        </w:numPr>
+        <w:jc w:val="left"/>
+        <w:rPr>
+          <w:rFonts w:ascii="Monospace" w:hAnsi="Monospace"/>
+          <w:b w:val="false"/>
+          <w:bCs w:val="false"/>
+          <w:color w:val="000000"/>
+          <w:sz w:val="20"/>
+        </w:rPr>
+      </w:pPr>
+      <w:r>
+        <w:rPr>
+          <w:rFonts w:ascii="Monospace" w:hAnsi="Monospace"/>
+          <w:b w:val="false"/>
+          <w:bCs w:val="false"/>
+          <w:color w:val="000000"/>
+          <w:sz w:val="20"/>
+        </w:rPr>
+        <w:t>Output: Response (Success)</w:t>
       </w:r>
     </w:p>
     <w:p>

</xml_diff>